<commit_message>
minimal updates with strings, files, files locations
</commit_message>
<xml_diff>
--- a/Semester-5/FLCD/Lab3/documentationLab3.docx
+++ b/Semester-5/FLCD/Lab3/documentationLab3.docx
@@ -40,21 +40,7 @@
           <w:sz w:val="22"/>
           <w:szCs w:val="22"/>
         </w:rPr>
-        <w:t xml:space="preserve">For my Symbol Table, I chose to implement one Hash Table </w:t>
-      </w:r>
-      <w:r>
-        <w:rPr>
-          <w:sz w:val="22"/>
-          <w:szCs w:val="22"/>
-        </w:rPr>
-        <w:t>that stores both constants and identifiers.</w:t>
-      </w:r>
-      <w:r>
-        <w:rPr>
-          <w:sz w:val="22"/>
-          <w:szCs w:val="22"/>
-        </w:rPr>
-        <w:t xml:space="preserve"> </w:t>
+        <w:t xml:space="preserve">For my Symbol Table, I chose to implement one Hash Table that stores both constants and identifiers. </w:t>
       </w:r>
     </w:p>
     <w:p>
@@ -97,21 +83,12 @@
           <w:szCs w:val="22"/>
         </w:rPr>
       </w:pPr>
-      <w:proofErr w:type="spellStart"/>
-      <w:r>
-        <w:rPr>
-          <w:sz w:val="22"/>
-          <w:szCs w:val="22"/>
-        </w:rPr>
-        <w:t>getSize</w:t>
-      </w:r>
-      <w:proofErr w:type="spellEnd"/>
-      <w:r>
-        <w:rPr>
-          <w:sz w:val="22"/>
-          <w:szCs w:val="22"/>
-        </w:rPr>
-        <w:t xml:space="preserve">() method returns the size of the Hash Table </w:t>
+      <w:r>
+        <w:rPr>
+          <w:sz w:val="22"/>
+          <w:szCs w:val="22"/>
+        </w:rPr>
+        <w:t xml:space="preserve">getSize() method returns the size of the Hash Table </w:t>
       </w:r>
     </w:p>
     <w:p>
@@ -122,21 +99,12 @@
           <w:szCs w:val="22"/>
         </w:rPr>
       </w:pPr>
-      <w:proofErr w:type="spellStart"/>
-      <w:r>
-        <w:rPr>
-          <w:sz w:val="22"/>
-          <w:szCs w:val="22"/>
-        </w:rPr>
-        <w:t>getNumberOfElements</w:t>
-      </w:r>
-      <w:proofErr w:type="spellEnd"/>
-      <w:r>
-        <w:rPr>
-          <w:sz w:val="22"/>
-          <w:szCs w:val="22"/>
-        </w:rPr>
-        <w:t xml:space="preserve">() method returns the number of elements in the table, regardless of its size. </w:t>
+      <w:r>
+        <w:rPr>
+          <w:sz w:val="22"/>
+          <w:szCs w:val="22"/>
+        </w:rPr>
+        <w:t xml:space="preserve">getNumberOfElements() method returns the number of elements in the table, regardless of its size. </w:t>
       </w:r>
     </w:p>
     <w:p>
@@ -147,37 +115,12 @@
           <w:szCs w:val="22"/>
         </w:rPr>
       </w:pPr>
-      <w:proofErr w:type="spellStart"/>
-      <w:r>
-        <w:rPr>
-          <w:sz w:val="22"/>
-          <w:szCs w:val="22"/>
-        </w:rPr>
-        <w:t>getPosition</w:t>
-      </w:r>
-      <w:proofErr w:type="spellEnd"/>
-      <w:r>
-        <w:rPr>
-          <w:sz w:val="22"/>
-          <w:szCs w:val="22"/>
-        </w:rPr>
-        <w:t xml:space="preserve">(String </w:t>
-      </w:r>
-      <w:proofErr w:type="spellStart"/>
-      <w:r>
-        <w:rPr>
-          <w:sz w:val="22"/>
-          <w:szCs w:val="22"/>
-        </w:rPr>
-        <w:t>elem</w:t>
-      </w:r>
-      <w:proofErr w:type="spellEnd"/>
-      <w:r>
-        <w:rPr>
-          <w:sz w:val="22"/>
-          <w:szCs w:val="22"/>
-        </w:rPr>
-        <w:t xml:space="preserve">) method returns the position of the element, which is computed the following way: we compute the hash for that element, we check whether the list from that is not empty, if it is empty we return null, otherwise we take the list from that position, parse it and when we reach our terminal, we create a Pair with the hash and terminal’s index from the list. </w:t>
+      <w:r>
+        <w:rPr>
+          <w:sz w:val="22"/>
+          <w:szCs w:val="22"/>
+        </w:rPr>
+        <w:t xml:space="preserve">getPosition(String elem) method returns the position of the element, which is computed the following way: we compute the hash for that element, we check whether the list from that is not empty, if it is empty we return null, otherwise we take the list from that position, parse it and when we reach our terminal, we create a Pair with the hash and terminal’s index from the list. </w:t>
       </w:r>
     </w:p>
     <w:p>
@@ -225,126 +168,42 @@
           <w:sz w:val="22"/>
           <w:szCs w:val="22"/>
         </w:rPr>
-        <w:t xml:space="preserve">contains (String </w:t>
-      </w:r>
-      <w:proofErr w:type="spellStart"/>
-      <w:r>
-        <w:rPr>
-          <w:sz w:val="22"/>
-          <w:szCs w:val="22"/>
-        </w:rPr>
-        <w:t>elem</w:t>
-      </w:r>
-      <w:proofErr w:type="spellEnd"/>
-      <w:r>
-        <w:rPr>
-          <w:sz w:val="22"/>
-          <w:szCs w:val="22"/>
-        </w:rPr>
-        <w:t xml:space="preserve">) – returns true or false, </w:t>
-      </w:r>
-      <w:proofErr w:type="gramStart"/>
-      <w:r>
-        <w:rPr>
-          <w:sz w:val="22"/>
-          <w:szCs w:val="22"/>
-        </w:rPr>
-        <w:t>depending</w:t>
-      </w:r>
-      <w:proofErr w:type="gramEnd"/>
-      <w:r>
-        <w:rPr>
-          <w:sz w:val="22"/>
-          <w:szCs w:val="22"/>
-        </w:rPr>
-        <w:t xml:space="preserve"> if the element belongs to the Symbol Table or not </w:t>
-      </w:r>
-    </w:p>
-    <w:p>
-      <w:pPr>
-        <w:spacing w:after="0"/>
-      </w:pPr>
-      <w:r>
-        <w:t xml:space="preserve">add(String </w:t>
-      </w:r>
-      <w:proofErr w:type="spellStart"/>
-      <w:r>
-        <w:t>elem</w:t>
-      </w:r>
-      <w:proofErr w:type="spellEnd"/>
-      <w:r>
-        <w:t xml:space="preserve">) – adds an element to the Symbol Table and returns its position(when adding an existing </w:t>
-      </w:r>
-      <w:proofErr w:type="gramStart"/>
-      <w:r>
-        <w:t>element</w:t>
-      </w:r>
-      <w:proofErr w:type="gramEnd"/>
-      <w:r>
-        <w:t xml:space="preserve"> it doesn’t add it again and it returns the position of the existing element).</w:t>
-      </w:r>
-    </w:p>
-    <w:p>
-      <w:pPr>
-        <w:spacing w:after="0"/>
-      </w:pPr>
-    </w:p>
-    <w:p>
-      <w:pPr>
-        <w:spacing w:after="0"/>
-      </w:pPr>
-      <w:r>
-        <w:t xml:space="preserve">PIF Table contains an array of </w:t>
-      </w:r>
-      <w:proofErr w:type="spellStart"/>
-      <w:r>
-        <w:t>PIFEntries</w:t>
-      </w:r>
-      <w:proofErr w:type="spellEnd"/>
-      <w:r>
-        <w:t xml:space="preserve">. A </w:t>
-      </w:r>
-      <w:proofErr w:type="spellStart"/>
-      <w:r>
-        <w:t>PIFEntry</w:t>
-      </w:r>
-      <w:proofErr w:type="spellEnd"/>
-      <w:r>
-        <w:t xml:space="preserve"> is a tuple composed from a String, together with a Pair of integers(defined above), representing the position of that constant/identifier in the Symbol Table, </w:t>
-      </w:r>
-      <w:r>
-        <w:t xml:space="preserve">otherwise (if it’s a reserved work, </w:t>
-      </w:r>
-      <w:proofErr w:type="gramStart"/>
-      <w:r>
-        <w:t>operator</w:t>
-      </w:r>
-      <w:proofErr w:type="gramEnd"/>
-      <w:r>
-        <w:t xml:space="preserve"> or delimiter) it is bound to (-1, -1). </w:t>
-      </w:r>
-    </w:p>
-    <w:p>
-      <w:pPr>
-        <w:spacing w:after="0"/>
-      </w:pPr>
-      <w:r>
-        <w:t>add(</w:t>
-      </w:r>
-      <w:r>
-        <w:t>String token, Pair position</w:t>
-      </w:r>
-      <w:r>
-        <w:t>)</w:t>
-      </w:r>
-      <w:r>
-        <w:t xml:space="preserve"> </w:t>
-      </w:r>
-      <w:r>
-        <w:t xml:space="preserve">– </w:t>
-      </w:r>
-      <w:r>
-        <w:t xml:space="preserve">creates and then adds an entry in the </w:t>
+        <w:t xml:space="preserve">contains (String elem) – returns true or false, depending if the element belongs to the Symbol Table or not </w:t>
+      </w:r>
+    </w:p>
+    <w:p>
+      <w:pPr>
+        <w:spacing w:after="0"/>
+      </w:pPr>
+      <w:r>
+        <w:t>add(String elem) – adds an element to the Symbol Table and returns its position(when adding an existing element it doesn’t add it again and it returns the position of the existing element).</w:t>
+      </w:r>
+    </w:p>
+    <w:p>
+      <w:pPr>
+        <w:spacing w:after="0"/>
+      </w:pPr>
+    </w:p>
+    <w:p>
+      <w:pPr>
+        <w:spacing w:after="0"/>
+      </w:pPr>
+      <w:r>
+        <w:t xml:space="preserve">PIF Table contains an array of PIFEntries. A PIFEntry is a tuple composed from a String, together with a Pair of integers(defined above), representing the position of that constant/identifier in the Symbol Table, </w:t>
+      </w:r>
+      <w:r>
+        <w:t xml:space="preserve">otherwise (if it’s a reserved work, operator or delimiter) it is bound to (-1, -1). </w:t>
+      </w:r>
+    </w:p>
+    <w:p>
+      <w:pPr>
+        <w:spacing w:after="0"/>
+      </w:pPr>
+      <w:r>
+        <w:t>add(String token, Pair position)</w:t>
+      </w:r>
+      <w:r>
+        <w:t xml:space="preserve"> – creates and then adds an entry in the </w:t>
       </w:r>
       <w:r>
         <w:t>table.</w:t>
@@ -360,26 +219,15 @@
         <w:spacing w:after="0"/>
       </w:pPr>
       <w:r>
-        <w:t xml:space="preserve">The </w:t>
-      </w:r>
-      <w:proofErr w:type="spellStart"/>
-      <w:r>
-        <w:t>LexicalAnalyzer</w:t>
-      </w:r>
-      <w:proofErr w:type="spellEnd"/>
-      <w:r>
-        <w:t xml:space="preserve"> class is the one which contains the implementation of the scanning algorithm. It receives the list of tokens, a program(in the form of a list of strings, one string for each line of the file). It also has, as fields, a Symbol Table and a PIF Table which are initialized in the constructor. </w:t>
-      </w:r>
-    </w:p>
-    <w:p>
-      <w:pPr>
-        <w:spacing w:after="0"/>
-      </w:pPr>
-      <w:r>
-        <w:t xml:space="preserve">detect() </w:t>
-      </w:r>
-      <w:r>
-        <w:t xml:space="preserve">– </w:t>
+        <w:t xml:space="preserve">The LexicalAnalyzer class is the one which contains the implementation of the scanning algorithm. It receives the list of tokens, a program(in the form of a list of strings, one string for each line of the file). It also has, as fields, a Symbol Table and a PIF Table which are initialized in the constructor. </w:t>
+      </w:r>
+    </w:p>
+    <w:p>
+      <w:pPr>
+        <w:spacing w:after="0"/>
+      </w:pPr>
+      <w:r>
+        <w:t xml:space="preserve">detect() – </w:t>
       </w:r>
       <w:r>
         <w:t>t</w:t>
@@ -388,134 +236,51 @@
         <w:t>his method detects the tokens in the program</w:t>
       </w:r>
       <w:r>
-        <w:t xml:space="preserve">; it splits the line by space, retrieves an initial list of tokens; then it removes the comments, keeping the start comment symbol; after this, it uses a </w:t>
-      </w:r>
-      <w:proofErr w:type="spellStart"/>
-      <w:r>
-        <w:t>RegEx</w:t>
-      </w:r>
-      <w:proofErr w:type="spellEnd"/>
-      <w:r>
-        <w:t xml:space="preserve"> to allow the use of ‘ or , after one element (such as in lists, in declarations </w:t>
-      </w:r>
-      <w:proofErr w:type="spellStart"/>
-      <w:r>
-        <w:t>etc</w:t>
-      </w:r>
-      <w:proofErr w:type="spellEnd"/>
-      <w:r>
-        <w:t xml:space="preserve">), adding both the element and the symbol in the final tokens list; the regex used is “^.*[‘,]$” which chooses </w:t>
-      </w:r>
-      <w:r>
-        <w:t xml:space="preserve">sequences of characters that end with “ ‘ ” or “ , ”; finally, it returns a list of lists of tokens, </w:t>
-      </w:r>
-      <w:r>
-        <w:t>a list of tokens for each line in the program;</w:t>
-      </w:r>
-    </w:p>
-    <w:p>
-      <w:pPr>
-        <w:spacing w:after="0"/>
-      </w:pPr>
-      <w:proofErr w:type="spellStart"/>
-      <w:r>
-        <w:t>isToken</w:t>
-      </w:r>
-      <w:proofErr w:type="spellEnd"/>
-      <w:r>
-        <w:t xml:space="preserve">(String token) – checks if the input token is one of the delimiters, </w:t>
-      </w:r>
-      <w:proofErr w:type="gramStart"/>
-      <w:r>
-        <w:t>operators</w:t>
-      </w:r>
-      <w:proofErr w:type="gramEnd"/>
-      <w:r>
-        <w:t xml:space="preserve"> or reserved words, searching in the </w:t>
-      </w:r>
-      <w:proofErr w:type="spellStart"/>
-      <w:r>
-        <w:t>tokensList</w:t>
-      </w:r>
-      <w:proofErr w:type="spellEnd"/>
-      <w:r>
-        <w:t xml:space="preserve"> (from tokens.in) for a match; returns true if it is, false otherwise.</w:t>
-      </w:r>
-    </w:p>
-    <w:p>
-      <w:pPr>
-        <w:spacing w:after="0"/>
-      </w:pPr>
-      <w:proofErr w:type="spellStart"/>
-      <w:r>
-        <w:t>isIdentifier</w:t>
-      </w:r>
-      <w:proofErr w:type="spellEnd"/>
-      <w:r>
-        <w:t xml:space="preserve">(String token) – checks if the input token is an identifier based on the language rules; it tries to match against </w:t>
-      </w:r>
-      <w:r>
-        <w:t xml:space="preserve">a </w:t>
-      </w:r>
-      <w:proofErr w:type="spellStart"/>
-      <w:r>
-        <w:t>RegEx</w:t>
-      </w:r>
-      <w:proofErr w:type="spellEnd"/>
-      <w:r>
-        <w:t xml:space="preserve"> </w:t>
-      </w:r>
-      <w:r>
-        <w:t>"^[A-Z_][A-Z_0-9]*$"</w:t>
-      </w:r>
-      <w:r>
-        <w:t xml:space="preserve"> that allows only words starting with “_” or capital letters and containing only “_”, digits or capital </w:t>
-      </w:r>
-      <w:proofErr w:type="gramStart"/>
-      <w:r>
-        <w:t>letters</w:t>
-      </w:r>
-      <w:proofErr w:type="gramEnd"/>
-    </w:p>
-    <w:p>
-      <w:pPr>
-        <w:spacing w:after="0"/>
-      </w:pPr>
-      <w:proofErr w:type="spellStart"/>
-      <w:r>
-        <w:t>isConstant</w:t>
-      </w:r>
-      <w:proofErr w:type="spellEnd"/>
-      <w:r>
-        <w:t>(String token) – checks if the input token is a constant, trying to match one of the</w:t>
-      </w:r>
-      <w:r>
-        <w:t xml:space="preserve"> 3 </w:t>
-      </w:r>
-      <w:proofErr w:type="spellStart"/>
-      <w:r>
-        <w:t>RegExes</w:t>
-      </w:r>
-      <w:proofErr w:type="spellEnd"/>
-      <w:r>
-        <w:t>:</w:t>
-      </w:r>
-    </w:p>
-    <w:p>
-      <w:pPr>
-        <w:spacing w:after="0"/>
-      </w:pPr>
-      <w:r>
-        <w:t>"^</w:t>
-      </w:r>
-      <w:r>
-        <w:t xml:space="preserve"> </w:t>
-      </w:r>
-      <w:r>
-        <w:t>0|-?[1-9][0-9]*$"</w:t>
-      </w:r>
-      <w:r>
-        <w:t xml:space="preserve"> – to check if the token is a valid number (integer, with or without “-” sign)</w:t>
+        <w:t xml:space="preserve">; it splits the line by space, retrieves an initial list of tokens; then it removes the comments, keeping the start comment symbol; after this, it uses a RegEx to allow the use of ‘ or , after one element (such as in lists, in declarations etc), adding both the element and the symbol in the final tokens list; the regex used is “^.*[‘,]$” which chooses </w:t>
+      </w:r>
+      <w:r>
+        <w:t>sequences of characters that end with “ ‘ ” or “ , ”; finally, it returns a list of lists of tokens, a list of tokens for each line in the program;</w:t>
+      </w:r>
+    </w:p>
+    <w:p>
+      <w:pPr>
+        <w:spacing w:after="0"/>
+      </w:pPr>
+      <w:r>
+        <w:t>isToken(String token) – checks if the input token is one of the delimiters, operators or reserved words, searching in the tokensList (from tokens.in) for a match; returns true if it is, false otherwise.</w:t>
+      </w:r>
+    </w:p>
+    <w:p>
+      <w:pPr>
+        <w:spacing w:after="0"/>
+      </w:pPr>
+      <w:r>
+        <w:t xml:space="preserve">isIdentifier(String token) – checks if the input token is an identifier based on the language rules; it tries to match against </w:t>
+      </w:r>
+      <w:r>
+        <w:t>a RegEx "^[A-Z_][A-Z_0-9]*$"</w:t>
+      </w:r>
+      <w:r>
+        <w:t xml:space="preserve"> that allows only words starting with “_” or capital letters and containing only “_”, digits or capital letters</w:t>
+      </w:r>
+    </w:p>
+    <w:p>
+      <w:pPr>
+        <w:spacing w:after="0"/>
+      </w:pPr>
+      <w:r>
+        <w:t>isConstant(String token) – checks if the input token is a constant, trying to match one of the</w:t>
+      </w:r>
+      <w:r>
+        <w:t xml:space="preserve"> 3 RegExes:</w:t>
+      </w:r>
+    </w:p>
+    <w:p>
+      <w:pPr>
+        <w:spacing w:after="0"/>
+      </w:pPr>
+      <w:r>
+        <w:t>"^ 0|-?[1-9][0-9]*$" – to check if the token is a valid number (integer, with or without “-” sign)</w:t>
       </w:r>
     </w:p>
     <w:p>
@@ -540,26 +305,13 @@
         <w:spacing w:after="0"/>
       </w:pPr>
       <w:r>
-        <w:t>"^</w:t>
-      </w:r>
-      <w:proofErr w:type="spellStart"/>
-      <w:r>
-        <w:t>true|false</w:t>
-      </w:r>
-      <w:proofErr w:type="spellEnd"/>
-      <w:r>
-        <w:t>$"</w:t>
+        <w:t>"^true|false$"</w:t>
       </w:r>
       <w:r>
         <w:t xml:space="preserve"> – to check if the token is a valid </w:t>
       </w:r>
-      <w:proofErr w:type="gramStart"/>
-      <w:r>
-        <w:t>bool</w:t>
-      </w:r>
-      <w:proofErr w:type="gramEnd"/>
-      <w:r>
-        <w:t>.</w:t>
+      <w:r>
+        <w:t>bool.</w:t>
       </w:r>
     </w:p>
     <w:p>
@@ -568,7 +320,16 @@
       </w:pPr>
       <w:r>
         <w:lastRenderedPageBreak/>
-        <w:t>run() – this method represents the implementation of the algorithm presented; if the token is a delimiter, operator or reserved word, it adds it to the PIF with the value (-1,-1), otherwise, it adds the meaning of it(“const” or “id”) to the PIF together with the position of it in the Symbol Table, after trying to add it there; if the token is neither of those 5 categories, it throws an exception, notifying that there occurred a lexical error on line N, token number M</w:t>
+        <w:t xml:space="preserve">run() – this method represents the implementation of the algorithm presented; if the token is a delimiter, operator or reserved word, it adds it to the PIF with the value (-1,-1), otherwise, it adds the meaning of it(“const” or “id”) to the PIF together with the position of it in the Symbol Table, after trying to add it there; if the token is neither of those 5 categories, </w:t>
+      </w:r>
+      <w:r>
+        <w:t>returns a message</w:t>
+      </w:r>
+      <w:r>
+        <w:t>, notifying that there occurred a lexical error on line N, token number M</w:t>
+      </w:r>
+      <w:r>
+        <w:t>, otherwise it returns a message stating that the program is lexically correct.</w:t>
       </w:r>
     </w:p>
     <w:p>
@@ -591,22 +352,15 @@
       <w:r>
         <w:t xml:space="preserve">static </w:t>
       </w:r>
-      <w:proofErr w:type="spellStart"/>
-      <w:r>
-        <w:t>readFileToList</w:t>
-      </w:r>
-      <w:proofErr w:type="spellEnd"/>
-      <w:r>
-        <w:t>(String filename)</w:t>
+      <w:r>
+        <w:t>readFileToList(String filename)</w:t>
       </w:r>
       <w:r>
         <w:t xml:space="preserve"> – returns an </w:t>
       </w:r>
-      <w:proofErr w:type="spellStart"/>
       <w:r>
         <w:t>ArrayList</w:t>
       </w:r>
-      <w:proofErr w:type="spellEnd"/>
       <w:r>
         <w:t xml:space="preserve"> of </w:t>
       </w:r>
@@ -616,6 +370,25 @@
       <w:r>
         <w:t xml:space="preserve"> that contains each line of the file as a string.</w:t>
       </w:r>
+    </w:p>
+    <w:p>
+      <w:pPr>
+        <w:spacing w:after="0"/>
+      </w:pPr>
+      <w:r>
+        <w:t xml:space="preserve">static </w:t>
+      </w:r>
+      <w:r>
+        <w:t>writeToFile(String filename, String content)</w:t>
+      </w:r>
+      <w:r>
+        <w:t xml:space="preserve"> – writes the content into a file</w:t>
+      </w:r>
+    </w:p>
+    <w:p>
+      <w:pPr>
+        <w:spacing w:after="0"/>
+      </w:pPr>
     </w:p>
     <w:p>
       <w:pPr>

</xml_diff>